<commit_message>
Completed Solar Training Report
</commit_message>
<xml_diff>
--- a/Bibliography/Bibliography_Page.docx
+++ b/Bibliography/Bibliography_Page.docx
@@ -13,16 +13,16 @@
         <mc:AlternateContent>
           <mc:Choice Requires="wps">
             <w:drawing>
-              <wp:anchor distT="0" distB="0" distL="114300" distR="114300" simplePos="0" relativeHeight="251661312" behindDoc="0" locked="0" layoutInCell="1" allowOverlap="1" wp14:anchorId="51F40C56" wp14:editId="5E3408A6">
+              <wp:anchor distT="0" distB="0" distL="114300" distR="114300" simplePos="0" relativeHeight="251661312" behindDoc="0" locked="0" layoutInCell="1" allowOverlap="1" wp14:anchorId="51F40C56" wp14:editId="6D0ACBBC">
                 <wp:simplePos x="0" y="0"/>
                 <wp:positionH relativeFrom="column">
-                  <wp:posOffset>1785257</wp:posOffset>
+                  <wp:posOffset>1430216</wp:posOffset>
                 </wp:positionH>
                 <wp:positionV relativeFrom="paragraph">
-                  <wp:posOffset>2931886</wp:posOffset>
+                  <wp:posOffset>2930769</wp:posOffset>
                 </wp:positionV>
-                <wp:extent cx="4049486" cy="6328228"/>
-                <wp:effectExtent l="0" t="0" r="8255" b="0"/>
+                <wp:extent cx="4401088" cy="6328228"/>
+                <wp:effectExtent l="0" t="0" r="0" b="0"/>
                 <wp:wrapNone/>
                 <wp:docPr id="1874819644" name="Text Box 2"/>
                 <wp:cNvGraphicFramePr/>
@@ -33,7 +33,7 @@
                       <wps:spPr>
                         <a:xfrm>
                           <a:off x="0" y="0"/>
-                          <a:ext cx="4049486" cy="6328228"/>
+                          <a:ext cx="4401088" cy="6328228"/>
                         </a:xfrm>
                         <a:prstGeom prst="rect">
                           <a:avLst/>
@@ -49,6 +49,31 @@
                         <w:txbxContent>
                           <w:p>
                             <w:pPr>
+                              <w:jc w:val="center"/>
+                              <w:rPr>
+                                <w:rFonts w:ascii="BORELA" w:hAnsi="BORELA"/>
+                                <w:sz w:val="52"/>
+                                <w:szCs w:val="52"/>
+                              </w:rPr>
+                            </w:pPr>
+                            <w:r>
+                              <w:rPr>
+                                <w:rFonts w:ascii="BORELA" w:hAnsi="BORELA"/>
+                                <w:sz w:val="52"/>
+                                <w:szCs w:val="52"/>
+                              </w:rPr>
+                              <w:t>Sources of information:</w:t>
+                            </w:r>
+                          </w:p>
+                          <w:p>
+                            <w:pPr>
+                              <w:pStyle w:val="ListParagraph"/>
+                              <w:numPr>
+                                <w:ilvl w:val="0"/>
+                                <w:numId w:val="2"/>
+                              </w:numPr>
+                              <w:spacing w:line="240" w:lineRule="auto"/>
+                              <w:jc w:val="both"/>
                               <w:rPr>
                                 <w:sz w:val="36"/>
                                 <w:szCs w:val="36"/>
@@ -59,11 +84,29 @@
                                 <w:sz w:val="36"/>
                                 <w:szCs w:val="36"/>
                               </w:rPr>
-                              <w:t>Sources of information:</w:t>
+                              <w:t xml:space="preserve">Notes Provided by our Trainers and faculty at NSIC TECHNICAL SERVICES CENTRE, HOWRAH </w:t>
                             </w:r>
                           </w:p>
                           <w:p>
                             <w:pPr>
+                              <w:pStyle w:val="ListParagraph"/>
+                              <w:spacing w:line="240" w:lineRule="auto"/>
+                              <w:jc w:val="both"/>
+                              <w:rPr>
+                                <w:sz w:val="36"/>
+                                <w:szCs w:val="36"/>
+                              </w:rPr>
+                            </w:pPr>
+                          </w:p>
+                          <w:p>
+                            <w:pPr>
+                              <w:pStyle w:val="ListParagraph"/>
+                              <w:numPr>
+                                <w:ilvl w:val="0"/>
+                                <w:numId w:val="2"/>
+                              </w:numPr>
+                              <w:spacing w:line="240" w:lineRule="auto"/>
+                              <w:jc w:val="both"/>
                               <w:rPr>
                                 <w:sz w:val="36"/>
                                 <w:szCs w:val="36"/>
@@ -74,19 +117,27 @@
                                 <w:sz w:val="36"/>
                                 <w:szCs w:val="36"/>
                               </w:rPr>
-                              <w:t>1.</w:t>
+                              <w:t>Guidance from our Teachers, Friends and undisputed practical classes conducted</w:t>
                             </w:r>
-                            <w:r>
+                          </w:p>
+                          <w:p>
+                            <w:pPr>
+                              <w:pStyle w:val="ListParagraph"/>
                               <w:rPr>
                                 <w:sz w:val="36"/>
                                 <w:szCs w:val="36"/>
                               </w:rPr>
-                              <w:tab/>
-                              <w:t xml:space="preserve">Notes Provided by our Trainers and faculty at NSIC TECHNICAL SERVICES CENTRE, HOWRAH </w:t>
-                            </w:r>
+                            </w:pPr>
                           </w:p>
                           <w:p>
                             <w:pPr>
+                              <w:pStyle w:val="ListParagraph"/>
+                              <w:numPr>
+                                <w:ilvl w:val="0"/>
+                                <w:numId w:val="2"/>
+                              </w:numPr>
+                              <w:spacing w:line="240" w:lineRule="auto"/>
+                              <w:jc w:val="both"/>
                               <w:rPr>
                                 <w:sz w:val="36"/>
                                 <w:szCs w:val="36"/>
@@ -97,20 +148,12 @@
                                 <w:sz w:val="36"/>
                                 <w:szCs w:val="36"/>
                               </w:rPr>
-                              <w:t>2.</w:t>
-                            </w:r>
-                            <w:r>
-                              <w:rPr>
-                                <w:sz w:val="36"/>
-                                <w:szCs w:val="36"/>
-                              </w:rPr>
-                              <w:tab/>
-                              <w:t>Guidance from our Teachers, Friends and undisputed practical classes conducted.</w:t>
+                              <w:t>Some well-known platforms such as ResearchGate, Wikipedia, and some outsourced information provided by articles from Google, along with editing and transliteration through ChatGPT</w:t>
                             </w:r>
                           </w:p>
                         </w:txbxContent>
                       </wps:txbx>
-                      <wps:bodyPr rot="0" spcFirstLastPara="0" vertOverflow="overflow" horzOverflow="overflow" vert="horz" wrap="square" lIns="91440" tIns="45720" rIns="91440" bIns="45720" numCol="1" spcCol="0" rtlCol="0" fromWordArt="0" anchor="ctr" anchorCtr="0" forceAA="0" compatLnSpc="1">
+                      <wps:bodyPr rot="0" spcFirstLastPara="0" vertOverflow="overflow" horzOverflow="overflow" vert="horz" wrap="square" lIns="91440" tIns="45720" rIns="91440" bIns="45720" numCol="1" spcCol="0" rtlCol="0" fromWordArt="0" anchor="t" anchorCtr="0" forceAA="0" compatLnSpc="1">
                         <a:prstTxWarp prst="textNoShape">
                           <a:avLst/>
                         </a:prstTxWarp>
@@ -119,6 +162,9 @@
                     </wps:wsp>
                   </a:graphicData>
                 </a:graphic>
+                <wp14:sizeRelH relativeFrom="margin">
+                  <wp14:pctWidth>0</wp14:pctWidth>
+                </wp14:sizeRelH>
               </wp:anchor>
             </w:drawing>
           </mc:Choice>
@@ -128,11 +174,36 @@
                 <v:stroke joinstyle="miter"/>
                 <v:path gradientshapeok="t" o:connecttype="rect"/>
               </v:shapetype>
-              <v:shape id="Text Box 2" o:spid="_x0000_s1026" type="#_x0000_t202" style="position:absolute;margin-left:140.55pt;margin-top:230.85pt;width:318.85pt;height:498.3pt;z-index:251661312;visibility:visible;mso-wrap-style:square;mso-wrap-distance-left:9pt;mso-wrap-distance-top:0;mso-wrap-distance-right:9pt;mso-wrap-distance-bottom:0;mso-position-horizontal:absolute;mso-position-horizontal-relative:text;mso-position-vertical:absolute;mso-position-vertical-relative:text;v-text-anchor:middle" o:gfxdata="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" fillcolor="white [3201]" stroked="f" strokeweight=".5pt">
+              <v:shape id="Text Box 2" o:spid="_x0000_s1026" type="#_x0000_t202" style="position:absolute;margin-left:112.6pt;margin-top:230.75pt;width:346.55pt;height:498.3pt;z-index:251661312;visibility:visible;mso-wrap-style:square;mso-width-percent:0;mso-wrap-distance-left:9pt;mso-wrap-distance-top:0;mso-wrap-distance-right:9pt;mso-wrap-distance-bottom:0;mso-position-horizontal:absolute;mso-position-horizontal-relative:text;mso-position-vertical:absolute;mso-position-vertical-relative:text;mso-width-percent:0;mso-width-relative:margin;v-text-anchor:top" o:gfxdata="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" fillcolor="white [3201]" stroked="f" strokeweight=".5pt">
                 <v:textbox>
                   <w:txbxContent>
                     <w:p>
                       <w:pPr>
+                        <w:jc w:val="center"/>
+                        <w:rPr>
+                          <w:rFonts w:ascii="BORELA" w:hAnsi="BORELA"/>
+                          <w:sz w:val="52"/>
+                          <w:szCs w:val="52"/>
+                        </w:rPr>
+                      </w:pPr>
+                      <w:r>
+                        <w:rPr>
+                          <w:rFonts w:ascii="BORELA" w:hAnsi="BORELA"/>
+                          <w:sz w:val="52"/>
+                          <w:szCs w:val="52"/>
+                        </w:rPr>
+                        <w:t>Sources of information:</w:t>
+                      </w:r>
+                    </w:p>
+                    <w:p>
+                      <w:pPr>
+                        <w:pStyle w:val="ListParagraph"/>
+                        <w:numPr>
+                          <w:ilvl w:val="0"/>
+                          <w:numId w:val="2"/>
+                        </w:numPr>
+                        <w:spacing w:line="240" w:lineRule="auto"/>
+                        <w:jc w:val="both"/>
                         <w:rPr>
                           <w:sz w:val="36"/>
                           <w:szCs w:val="36"/>
@@ -143,11 +214,29 @@
                           <w:sz w:val="36"/>
                           <w:szCs w:val="36"/>
                         </w:rPr>
-                        <w:t>Sources of information:</w:t>
+                        <w:t xml:space="preserve">Notes Provided by our Trainers and faculty at NSIC TECHNICAL SERVICES CENTRE, HOWRAH </w:t>
                       </w:r>
                     </w:p>
                     <w:p>
                       <w:pPr>
+                        <w:pStyle w:val="ListParagraph"/>
+                        <w:spacing w:line="240" w:lineRule="auto"/>
+                        <w:jc w:val="both"/>
+                        <w:rPr>
+                          <w:sz w:val="36"/>
+                          <w:szCs w:val="36"/>
+                        </w:rPr>
+                      </w:pPr>
+                    </w:p>
+                    <w:p>
+                      <w:pPr>
+                        <w:pStyle w:val="ListParagraph"/>
+                        <w:numPr>
+                          <w:ilvl w:val="0"/>
+                          <w:numId w:val="2"/>
+                        </w:numPr>
+                        <w:spacing w:line="240" w:lineRule="auto"/>
+                        <w:jc w:val="both"/>
                         <w:rPr>
                           <w:sz w:val="36"/>
                           <w:szCs w:val="36"/>
@@ -158,19 +247,27 @@
                           <w:sz w:val="36"/>
                           <w:szCs w:val="36"/>
                         </w:rPr>
-                        <w:t>1.</w:t>
+                        <w:t>Guidance from our Teachers, Friends and undisputed practical classes conducted</w:t>
                       </w:r>
-                      <w:r>
+                    </w:p>
+                    <w:p>
+                      <w:pPr>
+                        <w:pStyle w:val="ListParagraph"/>
                         <w:rPr>
                           <w:sz w:val="36"/>
                           <w:szCs w:val="36"/>
                         </w:rPr>
-                        <w:tab/>
-                        <w:t xml:space="preserve">Notes Provided by our Trainers and faculty at NSIC TECHNICAL SERVICES CENTRE, HOWRAH </w:t>
-                      </w:r>
+                      </w:pPr>
                     </w:p>
                     <w:p>
                       <w:pPr>
+                        <w:pStyle w:val="ListParagraph"/>
+                        <w:numPr>
+                          <w:ilvl w:val="0"/>
+                          <w:numId w:val="2"/>
+                        </w:numPr>
+                        <w:spacing w:line="240" w:lineRule="auto"/>
+                        <w:jc w:val="both"/>
                         <w:rPr>
                           <w:sz w:val="36"/>
                           <w:szCs w:val="36"/>
@@ -181,15 +278,7 @@
                           <w:sz w:val="36"/>
                           <w:szCs w:val="36"/>
                         </w:rPr>
-                        <w:t>2.</w:t>
-                      </w:r>
-                      <w:r>
-                        <w:rPr>
-                          <w:sz w:val="36"/>
-                          <w:szCs w:val="36"/>
-                        </w:rPr>
-                        <w:tab/>
-                        <w:t>Guidance from our Teachers, Friends and undisputed practical classes conducted.</w:t>
+                        <w:t>Some well-known platforms such as ResearchGate, Wikipedia, and some outsourced information provided by articles from Google, along with editing and transliteration through ChatGPT</w:t>
                       </w:r>
                     </w:p>
                   </w:txbxContent>
@@ -326,7 +415,7 @@
                           </a:avLst>
                         </a:prstGeom>
                         <a:blipFill dpi="0" rotWithShape="1">
-                          <a:blip r:embed="rId4">
+                          <a:blip r:embed="rId5">
                             <a:duotone>
                               <a:schemeClr val="accent6">
                                 <a:shade val="45000"/>
@@ -337,7 +426,7 @@
                             <a:extLst>
                               <a:ext uri="{BEBA8EAE-BF5A-486C-A8C5-ECC9F3942E4B}">
                                 <a14:imgProps xmlns:a14="http://schemas.microsoft.com/office/drawing/2010/main">
-                                  <a14:imgLayer r:embed="rId5">
+                                  <a14:imgLayer r:embed="rId6">
                                     <a14:imgEffect>
                                       <a14:colorTemperature colorTemp="1639"/>
                                     </a14:imgEffect>
@@ -405,7 +494,7 @@
           <mc:Fallback>
             <w:pict>
               <v:roundrect w14:anchorId="2F2F9411" id="Rectangle 3" o:spid="_x0000_s1026" style="position:absolute;margin-left:60.75pt;margin-top:49.7pt;width:471.3pt;height:83.1pt;z-index:251659264;visibility:visible;mso-wrap-style:square;mso-width-percent:0;mso-height-percent:0;mso-wrap-distance-left:9pt;mso-wrap-distance-top:0;mso-wrap-distance-right:9pt;mso-wrap-distance-bottom:0;mso-position-horizontal:absolute;mso-position-horizontal-relative:text;mso-position-vertical:absolute;mso-position-vertical-relative:text;mso-width-percent:0;mso-height-percent:0;mso-width-relative:margin;mso-height-relative:margin;v-text-anchor:middle" arcsize="27309f" o:gfxdata="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" stroked="f" strokeweight="1pt">
-                <v:fill r:id="rId6" o:title="" recolor="t" rotate="t" type="frame"/>
+                <v:fill r:id="rId7" o:title="" recolor="t" rotate="t" type="frame"/>
                 <v:stroke joinstyle="miter"/>
                 <v:imagedata recolortarget="#314d1f [1449]"/>
                 <v:shadow on="t" color="black" opacity="26214f" origin="-.5,-.5" offset="1.99561mm,1.99561mm"/>
@@ -435,7 +524,7 @@
                     <pic:cNvPicPr/>
                   </pic:nvPicPr>
                   <pic:blipFill>
-                    <a:blip r:embed="rId7">
+                    <a:blip r:embed="rId8">
                       <a:extLst>
                         <a:ext uri="{28A0092B-C50C-407E-A947-70E740481C1C}">
                           <a14:useLocalDpi xmlns:a14="http://schemas.microsoft.com/office/drawing/2010/main" val="0"/>
@@ -497,6 +586,192 @@
     </w:sectPr>
   </w:body>
 </w:document>
+</file>
+
+<file path=word/numbering.xml><?xml version="1.0" encoding="utf-8"?>
+<w:numbering xmlns:wpc="http://schemas.microsoft.com/office/word/2010/wordprocessingCanvas" xmlns:cx="http://schemas.microsoft.com/office/drawing/2014/chartex" xmlns:cx1="http://schemas.microsoft.com/office/drawing/2015/9/8/chartex" xmlns:cx2="http://schemas.microsoft.com/office/drawing/2015/10/21/chartex" xmlns:cx3="http://schemas.microsoft.com/office/drawing/2016/5/9/chartex" xmlns:cx4="http://schemas.microsoft.com/office/drawing/2016/5/10/chartex" xmlns:cx5="http://schemas.microsoft.com/office/drawing/2016/5/11/chartex" xmlns:cx6="http://schemas.microsoft.com/office/drawing/2016/5/12/chartex" xmlns:cx7="http://schemas.microsoft.com/office/drawing/2016/5/13/chartex" xmlns:cx8="http://schemas.microsoft.com/office/drawing/2016/5/14/chartex" xmlns:mc="http://schemas.openxmlformats.org/markup-compatibility/2006" xmlns:aink="http://schemas.microsoft.com/office/drawing/2016/ink" xmlns:am3d="http://schemas.microsoft.com/office/drawing/2017/model3d" xmlns:o="urn:schemas-microsoft-com:office:office" xmlns:oel="http://schemas.microsoft.com/office/2019/extlst" xmlns:r="http://schemas.openxmlformats.org/officeDocument/2006/relationships" xmlns:m="http://schemas.openxmlformats.org/officeDocument/2006/math" xmlns:v="urn:schemas-microsoft-com:vml" xmlns:wp14="http://schemas.microsoft.com/office/word/2010/wordprocessingDrawing" xmlns:wp="http://schemas.openxmlformats.org/drawingml/2006/wordprocessingDrawing" xmlns:w10="urn:schemas-microsoft-com:office:word" xmlns:w="http://schemas.openxmlformats.org/wordprocessingml/2006/main" xmlns:w14="http://schemas.microsoft.com/office/word/2010/wordml" xmlns:w15="http://schemas.microsoft.com/office/word/2012/wordml" xmlns:w16cex="http://schemas.microsoft.com/office/word/2018/wordml/cex" xmlns:w16cid="http://schemas.microsoft.com/office/word/2016/wordml/cid" xmlns:w16="http://schemas.microsoft.com/office/word/2018/wordml" xmlns:w16sdtdh="http://schemas.microsoft.com/office/word/2020/wordml/sdtdatahash" xmlns:w16se="http://schemas.microsoft.com/office/word/2015/wordml/symex" xmlns:wpg="http://schemas.microsoft.com/office/word/2010/wordprocessingGroup" xmlns:wpi="http://schemas.microsoft.com/office/word/2010/wordprocessingInk" xmlns:wne="http://schemas.microsoft.com/office/word/2006/wordml" xmlns:wps="http://schemas.microsoft.com/office/word/2010/wordprocessingShape" mc:Ignorable="w14 w15 w16se w16cid w16 w16cex w16sdtdh wp14">
+  <w:abstractNum w:abstractNumId="0" w15:restartNumberingAfterBreak="0">
+    <w:nsid w:val="17833BF4"/>
+    <w:multiLevelType w:val="hybridMultilevel"/>
+    <w:tmpl w:val="3536CC38"/>
+    <w:lvl w:ilvl="0" w:tplc="C2C6DA60">
+      <w:start w:val="1"/>
+      <w:numFmt w:val="decimal"/>
+      <w:lvlText w:val="%1."/>
+      <w:lvlJc w:val="left"/>
+      <w:pPr>
+        <w:ind w:left="720" w:hanging="720"/>
+      </w:pPr>
+      <w:rPr>
+        <w:rFonts w:hint="default"/>
+      </w:rPr>
+    </w:lvl>
+    <w:lvl w:ilvl="1" w:tplc="40090019" w:tentative="1">
+      <w:start w:val="1"/>
+      <w:numFmt w:val="lowerLetter"/>
+      <w:lvlText w:val="%2."/>
+      <w:lvlJc w:val="left"/>
+      <w:pPr>
+        <w:ind w:left="1080" w:hanging="360"/>
+      </w:pPr>
+    </w:lvl>
+    <w:lvl w:ilvl="2" w:tplc="4009001B" w:tentative="1">
+      <w:start w:val="1"/>
+      <w:numFmt w:val="lowerRoman"/>
+      <w:lvlText w:val="%3."/>
+      <w:lvlJc w:val="right"/>
+      <w:pPr>
+        <w:ind w:left="1800" w:hanging="180"/>
+      </w:pPr>
+    </w:lvl>
+    <w:lvl w:ilvl="3" w:tplc="4009000F" w:tentative="1">
+      <w:start w:val="1"/>
+      <w:numFmt w:val="decimal"/>
+      <w:lvlText w:val="%4."/>
+      <w:lvlJc w:val="left"/>
+      <w:pPr>
+        <w:ind w:left="2520" w:hanging="360"/>
+      </w:pPr>
+    </w:lvl>
+    <w:lvl w:ilvl="4" w:tplc="40090019" w:tentative="1">
+      <w:start w:val="1"/>
+      <w:numFmt w:val="lowerLetter"/>
+      <w:lvlText w:val="%5."/>
+      <w:lvlJc w:val="left"/>
+      <w:pPr>
+        <w:ind w:left="3240" w:hanging="360"/>
+      </w:pPr>
+    </w:lvl>
+    <w:lvl w:ilvl="5" w:tplc="4009001B" w:tentative="1">
+      <w:start w:val="1"/>
+      <w:numFmt w:val="lowerRoman"/>
+      <w:lvlText w:val="%6."/>
+      <w:lvlJc w:val="right"/>
+      <w:pPr>
+        <w:ind w:left="3960" w:hanging="180"/>
+      </w:pPr>
+    </w:lvl>
+    <w:lvl w:ilvl="6" w:tplc="4009000F" w:tentative="1">
+      <w:start w:val="1"/>
+      <w:numFmt w:val="decimal"/>
+      <w:lvlText w:val="%7."/>
+      <w:lvlJc w:val="left"/>
+      <w:pPr>
+        <w:ind w:left="4680" w:hanging="360"/>
+      </w:pPr>
+    </w:lvl>
+    <w:lvl w:ilvl="7" w:tplc="40090019" w:tentative="1">
+      <w:start w:val="1"/>
+      <w:numFmt w:val="lowerLetter"/>
+      <w:lvlText w:val="%8."/>
+      <w:lvlJc w:val="left"/>
+      <w:pPr>
+        <w:ind w:left="5400" w:hanging="360"/>
+      </w:pPr>
+    </w:lvl>
+    <w:lvl w:ilvl="8" w:tplc="4009001B" w:tentative="1">
+      <w:start w:val="1"/>
+      <w:numFmt w:val="lowerRoman"/>
+      <w:lvlText w:val="%9."/>
+      <w:lvlJc w:val="right"/>
+      <w:pPr>
+        <w:ind w:left="6120" w:hanging="180"/>
+      </w:pPr>
+    </w:lvl>
+  </w:abstractNum>
+  <w:abstractNum w:abstractNumId="1" w15:restartNumberingAfterBreak="0">
+    <w:nsid w:val="32842EEB"/>
+    <w:multiLevelType w:val="hybridMultilevel"/>
+    <w:tmpl w:val="3404EB92"/>
+    <w:lvl w:ilvl="0" w:tplc="4009000F">
+      <w:start w:val="1"/>
+      <w:numFmt w:val="decimal"/>
+      <w:lvlText w:val="%1."/>
+      <w:lvlJc w:val="left"/>
+      <w:pPr>
+        <w:ind w:left="720" w:hanging="360"/>
+      </w:pPr>
+    </w:lvl>
+    <w:lvl w:ilvl="1" w:tplc="40090019" w:tentative="1">
+      <w:start w:val="1"/>
+      <w:numFmt w:val="lowerLetter"/>
+      <w:lvlText w:val="%2."/>
+      <w:lvlJc w:val="left"/>
+      <w:pPr>
+        <w:ind w:left="1440" w:hanging="360"/>
+      </w:pPr>
+    </w:lvl>
+    <w:lvl w:ilvl="2" w:tplc="4009001B" w:tentative="1">
+      <w:start w:val="1"/>
+      <w:numFmt w:val="lowerRoman"/>
+      <w:lvlText w:val="%3."/>
+      <w:lvlJc w:val="right"/>
+      <w:pPr>
+        <w:ind w:left="2160" w:hanging="180"/>
+      </w:pPr>
+    </w:lvl>
+    <w:lvl w:ilvl="3" w:tplc="4009000F" w:tentative="1">
+      <w:start w:val="1"/>
+      <w:numFmt w:val="decimal"/>
+      <w:lvlText w:val="%4."/>
+      <w:lvlJc w:val="left"/>
+      <w:pPr>
+        <w:ind w:left="2880" w:hanging="360"/>
+      </w:pPr>
+    </w:lvl>
+    <w:lvl w:ilvl="4" w:tplc="40090019" w:tentative="1">
+      <w:start w:val="1"/>
+      <w:numFmt w:val="lowerLetter"/>
+      <w:lvlText w:val="%5."/>
+      <w:lvlJc w:val="left"/>
+      <w:pPr>
+        <w:ind w:left="3600" w:hanging="360"/>
+      </w:pPr>
+    </w:lvl>
+    <w:lvl w:ilvl="5" w:tplc="4009001B" w:tentative="1">
+      <w:start w:val="1"/>
+      <w:numFmt w:val="lowerRoman"/>
+      <w:lvlText w:val="%6."/>
+      <w:lvlJc w:val="right"/>
+      <w:pPr>
+        <w:ind w:left="4320" w:hanging="180"/>
+      </w:pPr>
+    </w:lvl>
+    <w:lvl w:ilvl="6" w:tplc="4009000F" w:tentative="1">
+      <w:start w:val="1"/>
+      <w:numFmt w:val="decimal"/>
+      <w:lvlText w:val="%7."/>
+      <w:lvlJc w:val="left"/>
+      <w:pPr>
+        <w:ind w:left="5040" w:hanging="360"/>
+      </w:pPr>
+    </w:lvl>
+    <w:lvl w:ilvl="7" w:tplc="40090019" w:tentative="1">
+      <w:start w:val="1"/>
+      <w:numFmt w:val="lowerLetter"/>
+      <w:lvlText w:val="%8."/>
+      <w:lvlJc w:val="left"/>
+      <w:pPr>
+        <w:ind w:left="5760" w:hanging="360"/>
+      </w:pPr>
+    </w:lvl>
+    <w:lvl w:ilvl="8" w:tplc="4009001B" w:tentative="1">
+      <w:start w:val="1"/>
+      <w:numFmt w:val="lowerRoman"/>
+      <w:lvlText w:val="%9."/>
+      <w:lvlJc w:val="right"/>
+      <w:pPr>
+        <w:ind w:left="6480" w:hanging="180"/>
+      </w:pPr>
+    </w:lvl>
+  </w:abstractNum>
+  <w:num w:numId="1" w16cid:durableId="1888645602">
+    <w:abstractNumId w:val="1"/>
+  </w:num>
+  <w:num w:numId="2" w16cid:durableId="2059469919">
+    <w:abstractNumId w:val="0"/>
+  </w:num>
+</w:numbering>
 </file>
 
 <file path=word/styles.xml><?xml version="1.0" encoding="utf-8"?>
@@ -927,6 +1202,17 @@
     <w:semiHidden/>
     <w:unhideWhenUsed/>
   </w:style>
+  <w:style w:type="paragraph" w:styleId="ListParagraph">
+    <w:name w:val="List Paragraph"/>
+    <w:basedOn w:val="Normal"/>
+    <w:uiPriority w:val="34"/>
+    <w:qFormat/>
+    <w:rsid w:val="00F63AC0"/>
+    <w:pPr>
+      <w:ind w:left="720"/>
+      <w:contextualSpacing/>
+    </w:pPr>
+  </w:style>
 </w:styles>
 </file>
 

</xml_diff>